<commit_message>
Ausarbeitung Aufgabe 3 fertig
</commit_message>
<xml_diff>
--- a/Aufgabe3/Abgabe/Computational Geometry Praktikum 3.docx
+++ b/Aufgabe3/Abgabe/Computational Geometry Praktikum 3.docx
@@ -143,6 +143,221 @@
         <w:t>Ergebnisse:</w:t>
       </w:r>
     </w:p>
+    <w:tbl>
+      <w:tblPr>
+        <w:tblStyle w:val="Tabellenraster"/>
+        <w:tblW w:w="0" w:type="auto"/>
+        <w:tblLook w:val="04A0" w:firstRow="1" w:lastRow="0" w:firstColumn="1" w:lastColumn="0" w:noHBand="0" w:noVBand="1"/>
+      </w:tblPr>
+      <w:tblGrid>
+        <w:gridCol w:w="3020"/>
+        <w:gridCol w:w="3021"/>
+        <w:gridCol w:w="3021"/>
+      </w:tblGrid>
+      <w:tr>
+        <w:tc>
+          <w:tcPr>
+            <w:tcW w:w="3020" w:type="dxa"/>
+          </w:tcPr>
+          <w:p>
+            <w:r>
+              <w:t>File</w:t>
+            </w:r>
+          </w:p>
+        </w:tc>
+        <w:tc>
+          <w:tcPr>
+            <w:tcW w:w="3021" w:type="dxa"/>
+          </w:tcPr>
+          <w:p>
+            <w:proofErr w:type="spellStart"/>
+            <w:r>
+              <w:t>Brute</w:t>
+            </w:r>
+            <w:proofErr w:type="spellEnd"/>
+            <w:r>
+              <w:t>-Force Algorithmus</w:t>
+            </w:r>
+          </w:p>
+        </w:tc>
+        <w:tc>
+          <w:tcPr>
+            <w:tcW w:w="3021" w:type="dxa"/>
+          </w:tcPr>
+          <w:p>
+            <w:r>
+              <w:t>Sweep-Line Algorithmus</w:t>
+            </w:r>
+          </w:p>
+        </w:tc>
+      </w:tr>
+      <w:tr>
+        <w:tc>
+          <w:tcPr>
+            <w:tcW w:w="3020" w:type="dxa"/>
+          </w:tcPr>
+          <w:p>
+            <w:r>
+              <w:rPr>
+                <w:lang w:val="en-US"/>
+              </w:rPr>
+              <w:t>data/s_1000_1.dat</w:t>
+            </w:r>
+          </w:p>
+        </w:tc>
+        <w:tc>
+          <w:tcPr>
+            <w:tcW w:w="3021" w:type="dxa"/>
+          </w:tcPr>
+          <w:p>
+            <w:r>
+              <w:rPr>
+                <w:lang w:val="en-US"/>
+              </w:rPr>
+              <w:t>4m</w:t>
+            </w:r>
+            <w:r>
+              <w:rPr>
+                <w:lang w:val="en-US"/>
+              </w:rPr>
+              <w:t>s</w:t>
+            </w:r>
+          </w:p>
+        </w:tc>
+        <w:tc>
+          <w:tcPr>
+            <w:tcW w:w="3021" w:type="dxa"/>
+          </w:tcPr>
+          <w:p>
+            <w:r>
+              <w:rPr>
+                <w:lang w:val="en-US"/>
+              </w:rPr>
+              <w:t>1ms</w:t>
+            </w:r>
+          </w:p>
+        </w:tc>
+      </w:tr>
+      <w:tr>
+        <w:tc>
+          <w:tcPr>
+            <w:tcW w:w="3020" w:type="dxa"/>
+          </w:tcPr>
+          <w:p>
+            <w:r>
+              <w:rPr>
+                <w:lang w:val="en-US"/>
+              </w:rPr>
+              <w:t xml:space="preserve">data/s_1000_10.dat      </w:t>
+            </w:r>
+          </w:p>
+        </w:tc>
+        <w:tc>
+          <w:tcPr>
+            <w:tcW w:w="3021" w:type="dxa"/>
+          </w:tcPr>
+          <w:p>
+            <w:r>
+              <w:rPr>
+                <w:lang w:val="en-US"/>
+              </w:rPr>
+              <w:t xml:space="preserve">5ms             </w:t>
+            </w:r>
+          </w:p>
+        </w:tc>
+        <w:tc>
+          <w:tcPr>
+            <w:tcW w:w="3021" w:type="dxa"/>
+          </w:tcPr>
+          <w:p>
+            <w:r>
+              <w:rPr>
+                <w:lang w:val="en-US"/>
+              </w:rPr>
+              <w:t>7ms</w:t>
+            </w:r>
+          </w:p>
+        </w:tc>
+      </w:tr>
+      <w:tr>
+        <w:tc>
+          <w:tcPr>
+            <w:tcW w:w="3020" w:type="dxa"/>
+          </w:tcPr>
+          <w:p>
+            <w:r>
+              <w:rPr>
+                <w:lang w:val="en-US"/>
+              </w:rPr>
+              <w:t xml:space="preserve">data/s_10000_1.dat      </w:t>
+            </w:r>
+          </w:p>
+        </w:tc>
+        <w:tc>
+          <w:tcPr>
+            <w:tcW w:w="3021" w:type="dxa"/>
+          </w:tcPr>
+          <w:p>
+            <w:r>
+              <w:rPr>
+                <w:lang w:val="en-US"/>
+              </w:rPr>
+              <w:t xml:space="preserve">436ms           </w:t>
+            </w:r>
+          </w:p>
+        </w:tc>
+        <w:tc>
+          <w:tcPr>
+            <w:tcW w:w="3021" w:type="dxa"/>
+          </w:tcPr>
+          <w:p>
+            <w:r>
+              <w:rPr>
+                <w:lang w:val="en-US"/>
+              </w:rPr>
+              <w:t>154ms</w:t>
+            </w:r>
+          </w:p>
+        </w:tc>
+      </w:tr>
+      <w:tr>
+        <w:tc>
+          <w:tcPr>
+            <w:tcW w:w="3020" w:type="dxa"/>
+          </w:tcPr>
+          <w:p>
+            <w:proofErr w:type="spellStart"/>
+            <w:r>
+              <w:t>data</w:t>
+            </w:r>
+            <w:proofErr w:type="spellEnd"/>
+            <w:r>
+              <w:t xml:space="preserve">/s_100000_1.dat     </w:t>
+            </w:r>
+          </w:p>
+        </w:tc>
+        <w:tc>
+          <w:tcPr>
+            <w:tcW w:w="3021" w:type="dxa"/>
+          </w:tcPr>
+          <w:p>
+            <w:r>
+              <w:t xml:space="preserve">49861ms         </w:t>
+            </w:r>
+          </w:p>
+        </w:tc>
+        <w:tc>
+          <w:tcPr>
+            <w:tcW w:w="3021" w:type="dxa"/>
+          </w:tcPr>
+          <w:p>
+            <w:r>
+              <w:t>55734ms</w:t>
+            </w:r>
+          </w:p>
+        </w:tc>
+      </w:tr>
+    </w:tbl>
     <w:p>
       <w:bookmarkStart w:id="0" w:name="_GoBack"/>
       <w:bookmarkEnd w:id="0"/>
@@ -650,6 +865,25 @@
       <w:szCs w:val="32"/>
     </w:rPr>
   </w:style>
+  <w:style w:type="table" w:styleId="Tabellenraster">
+    <w:name w:val="Table Grid"/>
+    <w:basedOn w:val="NormaleTabelle"/>
+    <w:uiPriority w:val="39"/>
+    <w:rsid w:val="00083677"/>
+    <w:pPr>
+      <w:spacing w:after="0" w:line="240" w:lineRule="auto"/>
+    </w:pPr>
+    <w:tblPr>
+      <w:tblBorders>
+        <w:top w:val="single" w:sz="4" w:space="0" w:color="auto"/>
+        <w:left w:val="single" w:sz="4" w:space="0" w:color="auto"/>
+        <w:bottom w:val="single" w:sz="4" w:space="0" w:color="auto"/>
+        <w:right w:val="single" w:sz="4" w:space="0" w:color="auto"/>
+        <w:insideH w:val="single" w:sz="4" w:space="0" w:color="auto"/>
+        <w:insideV w:val="single" w:sz="4" w:space="0" w:color="auto"/>
+      </w:tblBorders>
+    </w:tblPr>
+  </w:style>
 </w:styles>
 </file>
 

</xml_diff>